<commit_message>
bug fix array custom add
</commit_message>
<xml_diff>
--- a/ceklisan kerja.docx
+++ b/ceklisan kerja.docx
@@ -61,10 +61,10 @@
             <v:path o:extrusionok="f" gradientshapeok="t" o:connecttype="rect"/>
             <o:lock v:ext="edit" aspectratio="t"/>
           </v:shapetype>
-          <v:shape id="_x0000_i1092" type="#_x0000_t75" style="width:20.25pt;height:18pt" o:ole="">
-            <v:imagedata r:id="rId4" o:title=""/>
-          </v:shape>
-          <w:control r:id="rId5" w:name="DefaultOcxName" w:shapeid="_x0000_i1092"/>
+          <v:shape id="_x0000_i1190" type="#_x0000_t75" style="width:20.25pt;height:18pt" o:ole="">
+            <v:imagedata r:id="rId4" o:title=""/>
+          </v:shape>
+          <w:control r:id="rId5" w:name="DefaultOcxName" w:shapeid="_x0000_i1190"/>
         </w:object>
       </w:r>
       <w:r>
@@ -129,10 +129,10 @@
           <w:szCs w:val="18"/>
         </w:rPr>
         <w:object w:dxaOrig="405" w:dyaOrig="360">
-          <v:shape id="_x0000_i1095" type="#_x0000_t75" style="width:20.25pt;height:18pt" o:ole="">
-            <v:imagedata r:id="rId4" o:title=""/>
-          </v:shape>
-          <w:control r:id="rId6" w:name="DefaultOcxName1" w:shapeid="_x0000_i1095"/>
+          <v:shape id="_x0000_i1193" type="#_x0000_t75" style="width:20.25pt;height:18pt" o:ole="">
+            <v:imagedata r:id="rId4" o:title=""/>
+          </v:shape>
+          <w:control r:id="rId6" w:name="DefaultOcxName1" w:shapeid="_x0000_i1193"/>
         </w:object>
       </w:r>
       <w:r>
@@ -164,10 +164,10 @@
           <w:szCs w:val="18"/>
         </w:rPr>
         <w:object w:dxaOrig="405" w:dyaOrig="360">
-          <v:shape id="_x0000_i1098" type="#_x0000_t75" style="width:20.25pt;height:18pt" o:ole="">
-            <v:imagedata r:id="rId4" o:title=""/>
-          </v:shape>
-          <w:control r:id="rId7" w:name="DefaultOcxName2" w:shapeid="_x0000_i1098"/>
+          <v:shape id="_x0000_i1192" type="#_x0000_t75" style="width:20.25pt;height:18pt" o:ole="">
+            <v:imagedata r:id="rId4" o:title=""/>
+          </v:shape>
+          <w:control r:id="rId7" w:name="DefaultOcxName2" w:shapeid="_x0000_i1192"/>
         </w:object>
       </w:r>
       <w:r>
@@ -232,10 +232,10 @@
           <w:szCs w:val="18"/>
         </w:rPr>
         <w:object w:dxaOrig="405" w:dyaOrig="360">
-          <v:shape id="_x0000_i1101" type="#_x0000_t75" style="width:20.25pt;height:18pt" o:ole="">
-            <v:imagedata r:id="rId4" o:title=""/>
-          </v:shape>
-          <w:control r:id="rId8" w:name="DefaultOcxName3" w:shapeid="_x0000_i1101"/>
+          <v:shape id="_x0000_i1200" type="#_x0000_t75" style="width:20.25pt;height:18pt" o:ole="">
+            <v:imagedata r:id="rId8" o:title=""/>
+          </v:shape>
+          <w:control r:id="rId9" w:name="DefaultOcxName3" w:shapeid="_x0000_i1200"/>
         </w:object>
       </w:r>
       <w:r>
@@ -264,10 +264,10 @@
           <w:szCs w:val="18"/>
         </w:rPr>
         <w:object w:dxaOrig="405" w:dyaOrig="360">
-          <v:shape id="_x0000_i1104" type="#_x0000_t75" style="width:20.25pt;height:18pt" o:ole="">
-            <v:imagedata r:id="rId4" o:title=""/>
-          </v:shape>
-          <w:control r:id="rId9" w:name="DefaultOcxName4" w:shapeid="_x0000_i1104"/>
+          <v:shape id="_x0000_i1195" type="#_x0000_t75" style="width:20.25pt;height:18pt" o:ole="">
+            <v:imagedata r:id="rId4" o:title=""/>
+          </v:shape>
+          <w:control r:id="rId10" w:name="DefaultOcxName4" w:shapeid="_x0000_i1195"/>
         </w:object>
       </w:r>
       <w:r>
@@ -329,10 +329,10 @@
           <w:szCs w:val="18"/>
         </w:rPr>
         <w:object w:dxaOrig="405" w:dyaOrig="360">
-          <v:shape id="_x0000_i1107" type="#_x0000_t75" style="width:20.25pt;height:18pt" o:ole="">
-            <v:imagedata r:id="rId4" o:title=""/>
-          </v:shape>
-          <w:control r:id="rId10" w:name="DefaultOcxName5" w:shapeid="_x0000_i1107"/>
+          <v:shape id="_x0000_i1196" type="#_x0000_t75" style="width:20.25pt;height:18pt" o:ole="">
+            <v:imagedata r:id="rId4" o:title=""/>
+          </v:shape>
+          <w:control r:id="rId11" w:name="DefaultOcxName5" w:shapeid="_x0000_i1196"/>
         </w:object>
       </w:r>
       <w:r>
@@ -394,10 +394,10 @@
           <w:szCs w:val="18"/>
         </w:rPr>
         <w:object w:dxaOrig="405" w:dyaOrig="360">
-          <v:shape id="_x0000_i1110" type="#_x0000_t75" style="width:20.25pt;height:18pt" o:ole="">
-            <v:imagedata r:id="rId4" o:title=""/>
-          </v:shape>
-          <w:control r:id="rId11" w:name="DefaultOcxName6" w:shapeid="_x0000_i1110"/>
+          <v:shape id="_x0000_i1197" type="#_x0000_t75" style="width:20.25pt;height:18pt" o:ole="">
+            <v:imagedata r:id="rId4" o:title=""/>
+          </v:shape>
+          <w:control r:id="rId12" w:name="DefaultOcxName6" w:shapeid="_x0000_i1197"/>
         </w:object>
       </w:r>
       <w:r>
@@ -426,10 +426,10 @@
           <w:szCs w:val="18"/>
         </w:rPr>
         <w:object w:dxaOrig="405" w:dyaOrig="360">
-          <v:shape id="_x0000_i1113" type="#_x0000_t75" style="width:20.25pt;height:18pt" o:ole="">
-            <v:imagedata r:id="rId4" o:title=""/>
-          </v:shape>
-          <w:control r:id="rId12" w:name="DefaultOcxName7" w:shapeid="_x0000_i1113"/>
+          <v:shape id="_x0000_i1198" type="#_x0000_t75" style="width:20.25pt;height:18pt" o:ole="">
+            <v:imagedata r:id="rId4" o:title=""/>
+          </v:shape>
+          <w:control r:id="rId13" w:name="DefaultOcxName7" w:shapeid="_x0000_i1198"/>
         </w:object>
       </w:r>
       <w:r>
@@ -458,10 +458,10 @@
           <w:szCs w:val="18"/>
         </w:rPr>
         <w:object w:dxaOrig="405" w:dyaOrig="360">
-          <v:shape id="_x0000_i1116" type="#_x0000_t75" style="width:20.25pt;height:18pt" o:ole="">
-            <v:imagedata r:id="rId4" o:title=""/>
-          </v:shape>
-          <w:control r:id="rId13" w:name="DefaultOcxName8" w:shapeid="_x0000_i1116"/>
+          <v:shape id="_x0000_i1199" type="#_x0000_t75" style="width:20.25pt;height:18pt" o:ole="">
+            <v:imagedata r:id="rId4" o:title=""/>
+          </v:shape>
+          <w:control r:id="rId14" w:name="DefaultOcxName8" w:shapeid="_x0000_i1199"/>
         </w:object>
       </w:r>
       <w:r>
@@ -526,10 +526,10 @@
           <w:szCs w:val="18"/>
         </w:rPr>
         <w:object w:dxaOrig="405" w:dyaOrig="360">
-          <v:shape id="_x0000_i1191" type="#_x0000_t75" style="width:20.25pt;height:18pt" o:ole="">
-            <v:imagedata r:id="rId14" o:title=""/>
-          </v:shape>
-          <w:control r:id="rId15" w:name="DefaultOcxName9" w:shapeid="_x0000_i1191"/>
+          <v:shape id="_x0000_i1119" type="#_x0000_t75" style="width:20.25pt;height:18pt" o:ole="">
+            <v:imagedata r:id="rId4" o:title=""/>
+          </v:shape>
+          <w:control r:id="rId15" w:name="DefaultOcxName9" w:shapeid="_x0000_i1119"/>
         </w:object>
       </w:r>
       <w:r>
@@ -580,7 +580,7 @@
         </w:rPr>
         <w:object w:dxaOrig="405" w:dyaOrig="360">
           <v:shape id="_x0000_i1122" type="#_x0000_t75" style="width:20.25pt;height:18pt" o:ole="">
-            <v:imagedata r:id="rId4" o:title=""/>
+            <v:imagedata r:id="rId8" o:title=""/>
           </v:shape>
           <w:control r:id="rId16" w:name="DefaultOcxName10" w:shapeid="_x0000_i1122"/>
         </w:object>
@@ -630,10 +630,10 @@
           <w:szCs w:val="18"/>
         </w:rPr>
         <w:object w:dxaOrig="405" w:dyaOrig="360">
-          <v:shape id="_x0000_i1192" type="#_x0000_t75" style="width:20.25pt;height:18pt" o:ole="">
-            <v:imagedata r:id="rId14" o:title=""/>
-          </v:shape>
-          <w:control r:id="rId17" w:name="DefaultOcxName11" w:shapeid="_x0000_i1192"/>
+          <v:shape id="_x0000_i1125" type="#_x0000_t75" style="width:20.25pt;height:18pt" o:ole="">
+            <v:imagedata r:id="rId4" o:title=""/>
+          </v:shape>
+          <w:control r:id="rId17" w:name="DefaultOcxName11" w:shapeid="_x0000_i1125"/>
         </w:object>
       </w:r>
       <w:r>
@@ -662,10 +662,10 @@
           <w:szCs w:val="18"/>
         </w:rPr>
         <w:object w:dxaOrig="405" w:dyaOrig="360">
-          <v:shape id="_x0000_i1193" type="#_x0000_t75" style="width:20.25pt;height:18pt" o:ole="">
-            <v:imagedata r:id="rId14" o:title=""/>
-          </v:shape>
-          <w:control r:id="rId18" w:name="DefaultOcxName12" w:shapeid="_x0000_i1193"/>
+          <v:shape id="_x0000_i1128" type="#_x0000_t75" style="width:20.25pt;height:18pt" o:ole="">
+            <v:imagedata r:id="rId4" o:title=""/>
+          </v:shape>
+          <w:control r:id="rId18" w:name="DefaultOcxName12" w:shapeid="_x0000_i1128"/>
         </w:object>
       </w:r>
       <w:r>
@@ -694,10 +694,10 @@
           <w:szCs w:val="18"/>
         </w:rPr>
         <w:object w:dxaOrig="405" w:dyaOrig="360">
-          <v:shape id="_x0000_i1194" type="#_x0000_t75" style="width:20.25pt;height:18pt" o:ole="">
-            <v:imagedata r:id="rId14" o:title=""/>
-          </v:shape>
-          <w:control r:id="rId19" w:name="DefaultOcxName13" w:shapeid="_x0000_i1194"/>
+          <v:shape id="_x0000_i1131" type="#_x0000_t75" style="width:20.25pt;height:18pt" o:ole="">
+            <v:imagedata r:id="rId4" o:title=""/>
+          </v:shape>
+          <w:control r:id="rId19" w:name="DefaultOcxName13" w:shapeid="_x0000_i1131"/>
         </w:object>
       </w:r>
       <w:r>
@@ -726,10 +726,10 @@
           <w:szCs w:val="18"/>
         </w:rPr>
         <w:object w:dxaOrig="405" w:dyaOrig="360">
-          <v:shape id="_x0000_i1195" type="#_x0000_t75" style="width:20.25pt;height:18pt" o:ole="">
-            <v:imagedata r:id="rId14" o:title=""/>
-          </v:shape>
-          <w:control r:id="rId20" w:name="DefaultOcxName14" w:shapeid="_x0000_i1195"/>
+          <v:shape id="_x0000_i1134" type="#_x0000_t75" style="width:20.25pt;height:18pt" o:ole="">
+            <v:imagedata r:id="rId4" o:title=""/>
+          </v:shape>
+          <w:control r:id="rId20" w:name="DefaultOcxName14" w:shapeid="_x0000_i1134"/>
         </w:object>
       </w:r>
       <w:r>
@@ -758,10 +758,10 @@
           <w:szCs w:val="18"/>
         </w:rPr>
         <w:object w:dxaOrig="405" w:dyaOrig="360">
-          <v:shape id="_x0000_i1196" type="#_x0000_t75" style="width:20.25pt;height:18pt" o:ole="">
-            <v:imagedata r:id="rId14" o:title=""/>
-          </v:shape>
-          <w:control r:id="rId21" w:name="DefaultOcxName15" w:shapeid="_x0000_i1196"/>
+          <v:shape id="_x0000_i1137" type="#_x0000_t75" style="width:20.25pt;height:18pt" o:ole="">
+            <v:imagedata r:id="rId4" o:title=""/>
+          </v:shape>
+          <w:control r:id="rId21" w:name="DefaultOcxName15" w:shapeid="_x0000_i1137"/>
         </w:object>
       </w:r>
       <w:r>
@@ -790,10 +790,10 @@
           <w:szCs w:val="18"/>
         </w:rPr>
         <w:object w:dxaOrig="405" w:dyaOrig="360">
-          <v:shape id="_x0000_i1197" type="#_x0000_t75" style="width:20.25pt;height:18pt" o:ole="">
-            <v:imagedata r:id="rId14" o:title=""/>
-          </v:shape>
-          <w:control r:id="rId22" w:name="DefaultOcxName16" w:shapeid="_x0000_i1197"/>
+          <v:shape id="_x0000_i1140" type="#_x0000_t75" style="width:20.25pt;height:18pt" o:ole="">
+            <v:imagedata r:id="rId4" o:title=""/>
+          </v:shape>
+          <w:control r:id="rId22" w:name="DefaultOcxName16" w:shapeid="_x0000_i1140"/>
         </w:object>
       </w:r>
       <w:r>
@@ -823,7 +823,7 @@
         </w:rPr>
         <w:object w:dxaOrig="405" w:dyaOrig="360">
           <v:shape id="_x0000_i1143" type="#_x0000_t75" style="width:20.25pt;height:18pt" o:ole="">
-            <v:imagedata r:id="rId4" o:title=""/>
+            <v:imagedata r:id="rId8" o:title=""/>
           </v:shape>
           <w:control r:id="rId23" w:name="DefaultOcxName17" w:shapeid="_x0000_i1143"/>
         </w:object>
@@ -855,7 +855,7 @@
         </w:rPr>
         <w:object w:dxaOrig="405" w:dyaOrig="360">
           <v:shape id="_x0000_i1146" type="#_x0000_t75" style="width:20.25pt;height:18pt" o:ole="">
-            <v:imagedata r:id="rId4" o:title=""/>
+            <v:imagedata r:id="rId8" o:title=""/>
           </v:shape>
           <w:control r:id="rId24" w:name="DefaultOcxName18" w:shapeid="_x0000_i1146"/>
         </w:object>
@@ -889,10 +889,10 @@
           <w:szCs w:val="18"/>
         </w:rPr>
         <w:object w:dxaOrig="405" w:dyaOrig="360">
-          <v:shape id="_x0000_i1200" type="#_x0000_t75" style="width:20.25pt;height:18pt" o:ole="">
-            <v:imagedata r:id="rId14" o:title=""/>
-          </v:shape>
-          <w:control r:id="rId25" w:name="DefaultOcxName19" w:shapeid="_x0000_i1200"/>
+          <v:shape id="_x0000_i1149" type="#_x0000_t75" style="width:20.25pt;height:18pt" o:ole="">
+            <v:imagedata r:id="rId4" o:title=""/>
+          </v:shape>
+          <w:control r:id="rId25" w:name="DefaultOcxName19" w:shapeid="_x0000_i1149"/>
         </w:object>
       </w:r>
       <w:r>
@@ -921,10 +921,10 @@
           <w:szCs w:val="18"/>
         </w:rPr>
         <w:object w:dxaOrig="405" w:dyaOrig="360">
-          <v:shape id="_x0000_i1198" type="#_x0000_t75" style="width:20.25pt;height:18pt" o:ole="">
-            <v:imagedata r:id="rId14" o:title=""/>
-          </v:shape>
-          <w:control r:id="rId26" w:name="DefaultOcxName20" w:shapeid="_x0000_i1198"/>
+          <v:shape id="_x0000_i1152" type="#_x0000_t75" style="width:20.25pt;height:18pt" o:ole="">
+            <v:imagedata r:id="rId4" o:title=""/>
+          </v:shape>
+          <w:control r:id="rId26" w:name="DefaultOcxName20" w:shapeid="_x0000_i1152"/>
         </w:object>
       </w:r>
       <w:r>
@@ -953,10 +953,10 @@
           <w:szCs w:val="18"/>
         </w:rPr>
         <w:object w:dxaOrig="405" w:dyaOrig="360">
-          <v:shape id="_x0000_i1199" type="#_x0000_t75" style="width:20.25pt;height:18pt" o:ole="">
-            <v:imagedata r:id="rId14" o:title=""/>
-          </v:shape>
-          <w:control r:id="rId27" w:name="DefaultOcxName21" w:shapeid="_x0000_i1199"/>
+          <v:shape id="_x0000_i1155" type="#_x0000_t75" style="width:20.25pt;height:18pt" o:ole="">
+            <v:imagedata r:id="rId4" o:title=""/>
+          </v:shape>
+          <w:control r:id="rId27" w:name="DefaultOcxName21" w:shapeid="_x0000_i1155"/>
         </w:object>
       </w:r>
       <w:r>
@@ -1028,7 +1028,7 @@
         </w:rPr>
         <w:object w:dxaOrig="405" w:dyaOrig="360">
           <v:shape id="_x0000_i1158" type="#_x0000_t75" style="width:20.25pt;height:18pt" o:ole="">
-            <v:imagedata r:id="rId4" o:title=""/>
+            <v:imagedata r:id="rId8" o:title=""/>
           </v:shape>
           <w:control r:id="rId28" w:name="DefaultOcxName22" w:shapeid="_x0000_i1158"/>
         </w:object>
@@ -1060,7 +1060,7 @@
         </w:rPr>
         <w:object w:dxaOrig="405" w:dyaOrig="360">
           <v:shape id="_x0000_i1161" type="#_x0000_t75" style="width:20.25pt;height:18pt" o:ole="">
-            <v:imagedata r:id="rId4" o:title=""/>
+            <v:imagedata r:id="rId8" o:title=""/>
           </v:shape>
           <w:control r:id="rId29" w:name="DefaultOcxName23" w:shapeid="_x0000_i1161"/>
         </w:object>
@@ -1072,7 +1072,309 @@
           <w:sz w:val="18"/>
           <w:szCs w:val="18"/>
         </w:rPr>
-        <w:t>Rizal - total di bukti (pengel</w:t>
+        <w:t>Rizal - total di bukti (pengeluaran riil dan sisa)</w:t>
+      </w:r>
+      <w:r>
+        <w:rPr>
+          <w:rFonts w:ascii="Arial" w:eastAsia="Times New Roman" w:hAnsi="Arial" w:cs="Arial"/>
+          <w:color w:val="262626"/>
+          <w:sz w:val="18"/>
+          <w:szCs w:val="18"/>
+        </w:rPr>
+        <w:br/>
+      </w:r>
+      <w:r>
+        <w:rPr>
+          <w:rFonts w:ascii="Arial" w:eastAsia="Times New Roman" w:hAnsi="Arial" w:cs="Arial"/>
+          <w:color w:val="262626"/>
+          <w:sz w:val="18"/>
+          <w:szCs w:val="18"/>
+        </w:rPr>
+        <w:lastRenderedPageBreak/>
+        <w:object w:dxaOrig="405" w:dyaOrig="360">
+          <v:shape id="_x0000_i1164" type="#_x0000_t75" style="width:20.25pt;height:18pt" o:ole="">
+            <v:imagedata r:id="rId4" o:title=""/>
+          </v:shape>
+          <w:control r:id="rId30" w:name="DefaultOcxName24" w:shapeid="_x0000_i1164"/>
+        </w:object>
+      </w:r>
+      <w:r>
+        <w:rPr>
+          <w:rFonts w:ascii="Arial" w:eastAsia="Times New Roman" w:hAnsi="Arial" w:cs="Arial"/>
+          <w:color w:val="262626"/>
+          <w:sz w:val="18"/>
+          <w:szCs w:val="18"/>
+        </w:rPr>
+        <w:t>Rizal - redirect ke view pd</w:t>
+      </w:r>
+      <w:r>
+        <w:rPr>
+          <w:rFonts w:ascii="Arial" w:eastAsia="Times New Roman" w:hAnsi="Arial" w:cs="Arial"/>
+          <w:color w:val="262626"/>
+          <w:sz w:val="18"/>
+          <w:szCs w:val="18"/>
+        </w:rPr>
+        <w:br/>
+      </w:r>
+      <w:r>
+        <w:rPr>
+          <w:rFonts w:ascii="Arial" w:eastAsia="Times New Roman" w:hAnsi="Arial" w:cs="Arial"/>
+          <w:color w:val="262626"/>
+          <w:sz w:val="18"/>
+          <w:szCs w:val="18"/>
+        </w:rPr>
+        <w:object w:dxaOrig="405" w:dyaOrig="360">
+          <v:shape id="_x0000_i1167" type="#_x0000_t75" style="width:20.25pt;height:18pt" o:ole="">
+            <v:imagedata r:id="rId4" o:title=""/>
+          </v:shape>
+          <w:control r:id="rId31" w:name="DefaultOcxName25" w:shapeid="_x0000_i1167"/>
+        </w:object>
+      </w:r>
+      <w:r>
+        <w:rPr>
+          <w:rFonts w:ascii="Arial" w:eastAsia="Times New Roman" w:hAnsi="Arial" w:cs="Arial"/>
+          <w:color w:val="262626"/>
+          <w:sz w:val="18"/>
+          <w:szCs w:val="18"/>
+        </w:rPr>
+        <w:t>Rizal - tambah kota tujuan untuk bukti</w:t>
+      </w:r>
+      <w:r>
+        <w:rPr>
+          <w:rFonts w:ascii="Arial" w:eastAsia="Times New Roman" w:hAnsi="Arial" w:cs="Arial"/>
+          <w:color w:val="262626"/>
+          <w:sz w:val="18"/>
+          <w:szCs w:val="18"/>
+        </w:rPr>
+        <w:br/>
+      </w:r>
+      <w:r>
+        <w:rPr>
+          <w:rFonts w:ascii="Arial" w:eastAsia="Times New Roman" w:hAnsi="Arial" w:cs="Arial"/>
+          <w:color w:val="262626"/>
+          <w:sz w:val="18"/>
+          <w:szCs w:val="18"/>
+        </w:rPr>
+        <w:object w:dxaOrig="405" w:dyaOrig="360">
+          <v:shape id="_x0000_i1170" type="#_x0000_t75" style="width:20.25pt;height:18pt" o:ole="">
+            <v:imagedata r:id="rId4" o:title=""/>
+          </v:shape>
+          <w:control r:id="rId32" w:name="DefaultOcxName26" w:shapeid="_x0000_i1170"/>
+        </w:object>
+      </w:r>
+      <w:r>
+        <w:rPr>
+          <w:rFonts w:ascii="Arial" w:eastAsia="Times New Roman" w:hAnsi="Arial" w:cs="Arial"/>
+          <w:color w:val="262626"/>
+          <w:sz w:val="18"/>
+          <w:szCs w:val="18"/>
+        </w:rPr>
+        <w:t>Rizal - tambah inputan bukti (untuk semua pembiayaan)</w:t>
+      </w:r>
+    </w:p>
+    <w:p>
+      <w:pPr>
+        <w:shd w:val="clear" w:color="auto" w:fill="FFFFFF"/>
+        <w:spacing w:after="0" w:line="234" w:lineRule="atLeast"/>
+        <w:rPr>
+          <w:rFonts w:ascii="Arial" w:eastAsia="Times New Roman" w:hAnsi="Arial" w:cs="Arial"/>
+          <w:color w:val="262626"/>
+          <w:sz w:val="18"/>
+          <w:szCs w:val="18"/>
+        </w:rPr>
+      </w:pPr>
+      <w:r>
+        <w:rPr>
+          <w:rFonts w:ascii="Arial" w:eastAsia="Times New Roman" w:hAnsi="Arial" w:cs="Arial"/>
+          <w:color w:val="262626"/>
+          <w:sz w:val="18"/>
+          <w:szCs w:val="18"/>
+        </w:rPr>
+        <w:object w:dxaOrig="405" w:dyaOrig="360">
+          <v:shape id="_x0000_i1173" type="#_x0000_t75" style="width:20.25pt;height:18pt" o:ole="">
+            <v:imagedata r:id="rId8" o:title=""/>
+          </v:shape>
+          <w:control r:id="rId33" w:name="DefaultOcxName27" w:shapeid="_x0000_i1173"/>
+        </w:object>
+      </w:r>
+      <w:r>
+        <w:rPr>
+          <w:rFonts w:ascii="Arial" w:eastAsia="Times New Roman" w:hAnsi="Arial" w:cs="Arial"/>
+          <w:color w:val="262626"/>
+          <w:sz w:val="18"/>
+          <w:szCs w:val="18"/>
+        </w:rPr>
+        <w:t>Rizal - colspan tombol report (bukti)</w:t>
+      </w:r>
+    </w:p>
+    <w:p>
+      <w:pPr>
+        <w:shd w:val="clear" w:color="auto" w:fill="FFFFFF"/>
+        <w:spacing w:after="0" w:line="234" w:lineRule="atLeast"/>
+        <w:rPr>
+          <w:rFonts w:ascii="Arial" w:eastAsia="Times New Roman" w:hAnsi="Arial" w:cs="Arial"/>
+          <w:color w:val="262626"/>
+          <w:sz w:val="18"/>
+          <w:szCs w:val="18"/>
+        </w:rPr>
+      </w:pPr>
+    </w:p>
+    <w:p>
+      <w:pPr>
+        <w:shd w:val="clear" w:color="auto" w:fill="FFFFFF"/>
+        <w:spacing w:after="0" w:line="234" w:lineRule="atLeast"/>
+        <w:rPr>
+          <w:rFonts w:ascii="Arial" w:eastAsia="Times New Roman" w:hAnsi="Arial" w:cs="Arial"/>
+          <w:color w:val="262626"/>
+          <w:sz w:val="18"/>
+          <w:szCs w:val="18"/>
+        </w:rPr>
+      </w:pPr>
+      <w:r>
+        <w:rPr>
+          <w:rFonts w:ascii="Arial" w:eastAsia="Times New Roman" w:hAnsi="Arial" w:cs="Arial"/>
+          <w:color w:val="262626"/>
+          <w:sz w:val="18"/>
+          <w:szCs w:val="18"/>
+        </w:rPr>
+        <w:t>- modul pengadaan barang</w:t>
+      </w:r>
+      <w:r>
+        <w:rPr>
+          <w:rFonts w:ascii="Arial" w:eastAsia="Times New Roman" w:hAnsi="Arial" w:cs="Arial"/>
+          <w:color w:val="262626"/>
+          <w:sz w:val="18"/>
+          <w:szCs w:val="18"/>
+        </w:rPr>
+        <w:br/>
+      </w:r>
+      <w:r>
+        <w:rPr>
+          <w:rFonts w:ascii="Arial" w:eastAsia="Times New Roman" w:hAnsi="Arial" w:cs="Arial"/>
+          <w:color w:val="262626"/>
+          <w:sz w:val="18"/>
+          <w:szCs w:val="18"/>
+        </w:rPr>
+        <w:object w:dxaOrig="405" w:dyaOrig="360">
+          <v:shape id="_x0000_i1176" type="#_x0000_t75" style="width:20.25pt;height:18pt" o:ole="">
+            <v:imagedata r:id="rId4" o:title=""/>
+          </v:shape>
+          <w:control r:id="rId34" w:name="DefaultOcxName28" w:shapeid="_x0000_i1176"/>
+        </w:object>
+      </w:r>
+      <w:r>
+        <w:rPr>
+          <w:rFonts w:ascii="Arial" w:eastAsia="Times New Roman" w:hAnsi="Arial" w:cs="Arial"/>
+          <w:color w:val="262626"/>
+          <w:sz w:val="18"/>
+          <w:szCs w:val="18"/>
+        </w:rPr>
+        <w:t>Rizal - pagu ditampilkan (pengajuan barang)</w:t>
+      </w:r>
+      <w:r>
+        <w:rPr>
+          <w:rFonts w:ascii="Arial" w:eastAsia="Times New Roman" w:hAnsi="Arial" w:cs="Arial"/>
+          <w:color w:val="262626"/>
+          <w:sz w:val="18"/>
+          <w:szCs w:val="18"/>
+        </w:rPr>
+        <w:br/>
+      </w:r>
+      <w:r>
+        <w:rPr>
+          <w:rFonts w:ascii="Arial" w:eastAsia="Times New Roman" w:hAnsi="Arial" w:cs="Arial"/>
+          <w:color w:val="262626"/>
+          <w:sz w:val="18"/>
+          <w:szCs w:val="18"/>
+        </w:rPr>
+        <w:object w:dxaOrig="405" w:dyaOrig="360">
+          <v:shape id="_x0000_i1179" type="#_x0000_t75" style="width:20.25pt;height:18pt" o:ole="">
+            <v:imagedata r:id="rId4" o:title=""/>
+          </v:shape>
+          <w:control r:id="rId35" w:name="DefaultOcxName29" w:shapeid="_x0000_i1179"/>
+        </w:object>
+      </w:r>
+      <w:r>
+        <w:rPr>
+          <w:rFonts w:ascii="Arial" w:eastAsia="Times New Roman" w:hAnsi="Arial" w:cs="Arial"/>
+          <w:color w:val="262626"/>
+          <w:sz w:val="18"/>
+          <w:szCs w:val="18"/>
+        </w:rPr>
+        <w:t>Rizal - edit header pengajuan barang</w:t>
+      </w:r>
+      <w:r>
+        <w:rPr>
+          <w:rFonts w:ascii="Arial" w:eastAsia="Times New Roman" w:hAnsi="Arial" w:cs="Arial"/>
+          <w:color w:val="262626"/>
+          <w:sz w:val="18"/>
+          <w:szCs w:val="18"/>
+        </w:rPr>
+        <w:t xml:space="preserve"> CHECK CHECK</w:t>
+      </w:r>
+      <w:r>
+        <w:rPr>
+          <w:rFonts w:ascii="Arial" w:eastAsia="Times New Roman" w:hAnsi="Arial" w:cs="Arial"/>
+          <w:color w:val="262626"/>
+          <w:sz w:val="18"/>
+          <w:szCs w:val="18"/>
+        </w:rPr>
+        <w:br/>
+      </w:r>
+      <w:r>
+        <w:rPr>
+          <w:rFonts w:ascii="Arial" w:eastAsia="Times New Roman" w:hAnsi="Arial" w:cs="Arial"/>
+          <w:color w:val="262626"/>
+          <w:sz w:val="18"/>
+          <w:szCs w:val="18"/>
+        </w:rPr>
+        <w:object w:dxaOrig="405" w:dyaOrig="360">
+          <v:shape id="_x0000_i1202" type="#_x0000_t75" style="width:20.25pt;height:18pt" o:ole="">
+            <v:imagedata r:id="rId4" o:title=""/>
+          </v:shape>
+          <w:control r:id="rId36" w:name="DefaultOcxName30" w:shapeid="_x0000_i1202"/>
+        </w:object>
+      </w:r>
+      <w:r>
+        <w:rPr>
+          <w:rFonts w:ascii="Arial" w:eastAsia="Times New Roman" w:hAnsi="Arial" w:cs="Arial"/>
+          <w:color w:val="262626"/>
+          <w:sz w:val="18"/>
+          <w:szCs w:val="18"/>
+        </w:rPr>
+        <w:t>Rizal - filter nama barang berdasarkan jenis</w:t>
+      </w:r>
+      <w:r>
+        <w:rPr>
+          <w:rFonts w:ascii="Arial" w:eastAsia="Times New Roman" w:hAnsi="Arial" w:cs="Arial"/>
+          <w:color w:val="262626"/>
+          <w:sz w:val="18"/>
+          <w:szCs w:val="18"/>
+        </w:rPr>
+        <w:br/>
+      </w:r>
+      <w:r>
+        <w:rPr>
+          <w:rFonts w:ascii="Arial" w:eastAsia="Times New Roman" w:hAnsi="Arial" w:cs="Arial"/>
+          <w:color w:val="262626"/>
+          <w:sz w:val="18"/>
+          <w:szCs w:val="18"/>
+        </w:rPr>
+        <w:object w:dxaOrig="405" w:dyaOrig="360">
+          <v:shape id="_x0000_i1185" type="#_x0000_t75" style="width:20.25pt;height:18pt" o:ole="">
+            <v:imagedata r:id="rId4" o:title=""/>
+          </v:shape>
+          <w:control r:id="rId37" w:name="DefaultOcxName31" w:shapeid="_x0000_i1185"/>
+        </w:object>
+      </w:r>
+      <w:r>
+        <w:rPr>
+          <w:rFonts w:ascii="Arial" w:eastAsia="Times New Roman" w:hAnsi="Arial" w:cs="Arial"/>
+          <w:color w:val="262626"/>
+          <w:sz w:val="18"/>
+          <w:szCs w:val="18"/>
+        </w:rPr>
+        <w:t>Rizal - data list detail pengajuan ba</w:t>
       </w:r>
       <w:bookmarkStart w:id="0" w:name="_GoBack"/>
       <w:bookmarkEnd w:id="0"/>
@@ -1083,331 +1385,29 @@
           <w:sz w:val="18"/>
           <w:szCs w:val="18"/>
         </w:rPr>
-        <w:t>uaran riil dan sisa)</w:t>
-      </w:r>
-      <w:r>
-        <w:rPr>
-          <w:rFonts w:ascii="Arial" w:eastAsia="Times New Roman" w:hAnsi="Arial" w:cs="Arial"/>
-          <w:color w:val="262626"/>
-          <w:sz w:val="18"/>
-          <w:szCs w:val="18"/>
-        </w:rPr>
-        <w:br/>
-      </w:r>
-      <w:r>
-        <w:rPr>
-          <w:rFonts w:ascii="Arial" w:eastAsia="Times New Roman" w:hAnsi="Arial" w:cs="Arial"/>
-          <w:color w:val="262626"/>
-          <w:sz w:val="18"/>
-          <w:szCs w:val="18"/>
-        </w:rPr>
-        <w:lastRenderedPageBreak/>
+        <w:t>rang </w:t>
+      </w:r>
+      <w:r>
+        <w:rPr>
+          <w:rFonts w:ascii="Arial" w:eastAsia="Times New Roman" w:hAnsi="Arial" w:cs="Arial"/>
+          <w:color w:val="262626"/>
+          <w:sz w:val="18"/>
+          <w:szCs w:val="18"/>
+        </w:rPr>
+        <w:br/>
+      </w:r>
+      <w:r>
+        <w:rPr>
+          <w:rFonts w:ascii="Arial" w:eastAsia="Times New Roman" w:hAnsi="Arial" w:cs="Arial"/>
+          <w:color w:val="262626"/>
+          <w:sz w:val="18"/>
+          <w:szCs w:val="18"/>
+        </w:rPr>
         <w:object w:dxaOrig="405" w:dyaOrig="360">
           <v:shape id="_x0000_i1201" type="#_x0000_t75" style="width:20.25pt;height:18pt" o:ole="">
-            <v:imagedata r:id="rId14" o:title=""/>
-          </v:shape>
-          <w:control r:id="rId30" w:name="DefaultOcxName24" w:shapeid="_x0000_i1201"/>
-        </w:object>
-      </w:r>
-      <w:r>
-        <w:rPr>
-          <w:rFonts w:ascii="Arial" w:eastAsia="Times New Roman" w:hAnsi="Arial" w:cs="Arial"/>
-          <w:color w:val="262626"/>
-          <w:sz w:val="18"/>
-          <w:szCs w:val="18"/>
-        </w:rPr>
-        <w:t>Rizal - redirect ke view pd</w:t>
-      </w:r>
-      <w:r>
-        <w:rPr>
-          <w:rFonts w:ascii="Arial" w:eastAsia="Times New Roman" w:hAnsi="Arial" w:cs="Arial"/>
-          <w:color w:val="262626"/>
-          <w:sz w:val="18"/>
-          <w:szCs w:val="18"/>
-        </w:rPr>
-        <w:br/>
-      </w:r>
-      <w:r>
-        <w:rPr>
-          <w:rFonts w:ascii="Arial" w:eastAsia="Times New Roman" w:hAnsi="Arial" w:cs="Arial"/>
-          <w:color w:val="262626"/>
-          <w:sz w:val="18"/>
-          <w:szCs w:val="18"/>
-        </w:rPr>
-        <w:object w:dxaOrig="405" w:dyaOrig="360">
-          <v:shape id="_x0000_i1202" type="#_x0000_t75" style="width:20.25pt;height:18pt" o:ole="">
-            <v:imagedata r:id="rId14" o:title=""/>
-          </v:shape>
-          <w:control r:id="rId31" w:name="DefaultOcxName25" w:shapeid="_x0000_i1202"/>
-        </w:object>
-      </w:r>
-      <w:r>
-        <w:rPr>
-          <w:rFonts w:ascii="Arial" w:eastAsia="Times New Roman" w:hAnsi="Arial" w:cs="Arial"/>
-          <w:color w:val="262626"/>
-          <w:sz w:val="18"/>
-          <w:szCs w:val="18"/>
-        </w:rPr>
-        <w:t>Rizal - tambah kota tujuan untuk bukti</w:t>
-      </w:r>
-      <w:r>
-        <w:rPr>
-          <w:rFonts w:ascii="Arial" w:eastAsia="Times New Roman" w:hAnsi="Arial" w:cs="Arial"/>
-          <w:color w:val="262626"/>
-          <w:sz w:val="18"/>
-          <w:szCs w:val="18"/>
-        </w:rPr>
-        <w:br/>
-      </w:r>
-      <w:r>
-        <w:rPr>
-          <w:rFonts w:ascii="Arial" w:eastAsia="Times New Roman" w:hAnsi="Arial" w:cs="Arial"/>
-          <w:color w:val="262626"/>
-          <w:sz w:val="18"/>
-          <w:szCs w:val="18"/>
-        </w:rPr>
-        <w:object w:dxaOrig="405" w:dyaOrig="360">
-          <v:shape id="_x0000_i1203" type="#_x0000_t75" style="width:20.25pt;height:18pt" o:ole="">
-            <v:imagedata r:id="rId14" o:title=""/>
-          </v:shape>
-          <w:control r:id="rId32" w:name="DefaultOcxName26" w:shapeid="_x0000_i1203"/>
-        </w:object>
-      </w:r>
-      <w:r>
-        <w:rPr>
-          <w:rFonts w:ascii="Arial" w:eastAsia="Times New Roman" w:hAnsi="Arial" w:cs="Arial"/>
-          <w:color w:val="262626"/>
-          <w:sz w:val="18"/>
-          <w:szCs w:val="18"/>
-        </w:rPr>
-        <w:t>Rizal - tambah inputan bukti (untuk semua pembiayaan)</w:t>
-      </w:r>
-    </w:p>
-    <w:p>
-      <w:pPr>
-        <w:shd w:val="clear" w:color="auto" w:fill="FFFFFF"/>
-        <w:spacing w:after="0" w:line="234" w:lineRule="atLeast"/>
-        <w:rPr>
-          <w:rFonts w:ascii="Arial" w:eastAsia="Times New Roman" w:hAnsi="Arial" w:cs="Arial"/>
-          <w:color w:val="262626"/>
-          <w:sz w:val="18"/>
-          <w:szCs w:val="18"/>
-        </w:rPr>
-      </w:pPr>
-      <w:r>
-        <w:rPr>
-          <w:rFonts w:ascii="Arial" w:eastAsia="Times New Roman" w:hAnsi="Arial" w:cs="Arial"/>
-          <w:color w:val="262626"/>
-          <w:sz w:val="18"/>
-          <w:szCs w:val="18"/>
-        </w:rPr>
-        <w:object w:dxaOrig="405" w:dyaOrig="360">
-          <v:shape id="_x0000_i1173" type="#_x0000_t75" style="width:20.25pt;height:18pt" o:ole="">
-            <v:imagedata r:id="rId4" o:title=""/>
-          </v:shape>
-          <w:control r:id="rId33" w:name="DefaultOcxName27" w:shapeid="_x0000_i1173"/>
-        </w:object>
-      </w:r>
-      <w:r>
-        <w:rPr>
-          <w:rFonts w:ascii="Arial" w:eastAsia="Times New Roman" w:hAnsi="Arial" w:cs="Arial"/>
-          <w:color w:val="262626"/>
-          <w:sz w:val="18"/>
-          <w:szCs w:val="18"/>
-        </w:rPr>
-        <w:t>Rizal - colspan tombol report (bukti)</w:t>
-      </w:r>
-    </w:p>
-    <w:p>
-      <w:pPr>
-        <w:shd w:val="clear" w:color="auto" w:fill="FFFFFF"/>
-        <w:spacing w:after="0" w:line="234" w:lineRule="atLeast"/>
-        <w:rPr>
-          <w:rFonts w:ascii="Arial" w:eastAsia="Times New Roman" w:hAnsi="Arial" w:cs="Arial"/>
-          <w:color w:val="262626"/>
-          <w:sz w:val="18"/>
-          <w:szCs w:val="18"/>
-        </w:rPr>
-      </w:pPr>
-    </w:p>
-    <w:p>
-      <w:pPr>
-        <w:shd w:val="clear" w:color="auto" w:fill="FFFFFF"/>
-        <w:spacing w:after="0" w:line="234" w:lineRule="atLeast"/>
-        <w:rPr>
-          <w:rFonts w:ascii="Arial" w:eastAsia="Times New Roman" w:hAnsi="Arial" w:cs="Arial"/>
-          <w:color w:val="262626"/>
-          <w:sz w:val="18"/>
-          <w:szCs w:val="18"/>
-        </w:rPr>
-      </w:pPr>
-      <w:r>
-        <w:rPr>
-          <w:rFonts w:ascii="Arial" w:eastAsia="Times New Roman" w:hAnsi="Arial" w:cs="Arial"/>
-          <w:color w:val="262626"/>
-          <w:sz w:val="18"/>
-          <w:szCs w:val="18"/>
-        </w:rPr>
-        <w:t>- modul pengadaan barang</w:t>
-      </w:r>
-      <w:r>
-        <w:rPr>
-          <w:rFonts w:ascii="Arial" w:eastAsia="Times New Roman" w:hAnsi="Arial" w:cs="Arial"/>
-          <w:color w:val="262626"/>
-          <w:sz w:val="18"/>
-          <w:szCs w:val="18"/>
-        </w:rPr>
-        <w:br/>
-      </w:r>
-      <w:r>
-        <w:rPr>
-          <w:rFonts w:ascii="Arial" w:eastAsia="Times New Roman" w:hAnsi="Arial" w:cs="Arial"/>
-          <w:color w:val="262626"/>
-          <w:sz w:val="18"/>
-          <w:szCs w:val="18"/>
-        </w:rPr>
-        <w:object w:dxaOrig="405" w:dyaOrig="360">
-          <v:shape id="_x0000_i1176" type="#_x0000_t75" style="width:20.25pt;height:18pt" o:ole="">
-            <v:imagedata r:id="rId14" o:title=""/>
-          </v:shape>
-          <w:control r:id="rId34" w:name="DefaultOcxName28" w:shapeid="_x0000_i1176"/>
-        </w:object>
-      </w:r>
-      <w:r>
-        <w:rPr>
-          <w:rFonts w:ascii="Arial" w:eastAsia="Times New Roman" w:hAnsi="Arial" w:cs="Arial"/>
-          <w:color w:val="262626"/>
-          <w:sz w:val="18"/>
-          <w:szCs w:val="18"/>
-        </w:rPr>
-        <w:t>Rizal - pagu ditampilkan (pengajuan barang)</w:t>
-      </w:r>
-      <w:r>
-        <w:rPr>
-          <w:rFonts w:ascii="Arial" w:eastAsia="Times New Roman" w:hAnsi="Arial" w:cs="Arial"/>
-          <w:color w:val="262626"/>
-          <w:sz w:val="18"/>
-          <w:szCs w:val="18"/>
-        </w:rPr>
-        <w:br/>
-      </w:r>
-      <w:r>
-        <w:rPr>
-          <w:rFonts w:ascii="Arial" w:eastAsia="Times New Roman" w:hAnsi="Arial" w:cs="Arial"/>
-          <w:color w:val="262626"/>
-          <w:sz w:val="18"/>
-          <w:szCs w:val="18"/>
-        </w:rPr>
-        <w:object w:dxaOrig="405" w:dyaOrig="360">
-          <v:shape id="_x0000_i1190" type="#_x0000_t75" style="width:20.25pt;height:18pt" o:ole="">
-            <v:imagedata r:id="rId14" o:title=""/>
-          </v:shape>
-          <w:control r:id="rId35" w:name="DefaultOcxName29" w:shapeid="_x0000_i1190"/>
-        </w:object>
-      </w:r>
-      <w:r>
-        <w:rPr>
-          <w:rFonts w:ascii="Arial" w:eastAsia="Times New Roman" w:hAnsi="Arial" w:cs="Arial"/>
-          <w:color w:val="262626"/>
-          <w:sz w:val="18"/>
-          <w:szCs w:val="18"/>
-        </w:rPr>
-        <w:t>Rizal - edit header pengajuan barang</w:t>
-      </w:r>
-      <w:r>
-        <w:rPr>
-          <w:rFonts w:ascii="Arial" w:eastAsia="Times New Roman" w:hAnsi="Arial" w:cs="Arial"/>
-          <w:color w:val="262626"/>
-          <w:sz w:val="18"/>
-          <w:szCs w:val="18"/>
-        </w:rPr>
-        <w:t xml:space="preserve"> CHECK CHECK</w:t>
-      </w:r>
-      <w:r>
-        <w:rPr>
-          <w:rFonts w:ascii="Arial" w:eastAsia="Times New Roman" w:hAnsi="Arial" w:cs="Arial"/>
-          <w:color w:val="262626"/>
-          <w:sz w:val="18"/>
-          <w:szCs w:val="18"/>
-        </w:rPr>
-        <w:br/>
-      </w:r>
-      <w:r>
-        <w:rPr>
-          <w:rFonts w:ascii="Arial" w:eastAsia="Times New Roman" w:hAnsi="Arial" w:cs="Arial"/>
-          <w:color w:val="262626"/>
-          <w:sz w:val="18"/>
-          <w:szCs w:val="18"/>
-        </w:rPr>
-        <w:object w:dxaOrig="405" w:dyaOrig="360">
-          <v:shape id="_x0000_i1182" type="#_x0000_t75" style="width:20.25pt;height:18pt" o:ole="">
-            <v:imagedata r:id="rId4" o:title=""/>
-          </v:shape>
-          <w:control r:id="rId36" w:name="DefaultOcxName30" w:shapeid="_x0000_i1182"/>
-        </w:object>
-      </w:r>
-      <w:r>
-        <w:rPr>
-          <w:rFonts w:ascii="Arial" w:eastAsia="Times New Roman" w:hAnsi="Arial" w:cs="Arial"/>
-          <w:color w:val="262626"/>
-          <w:sz w:val="18"/>
-          <w:szCs w:val="18"/>
-        </w:rPr>
-        <w:t>Rizal - filter nama barang berdasarkan jenis</w:t>
-      </w:r>
-      <w:r>
-        <w:rPr>
-          <w:rFonts w:ascii="Arial" w:eastAsia="Times New Roman" w:hAnsi="Arial" w:cs="Arial"/>
-          <w:color w:val="262626"/>
-          <w:sz w:val="18"/>
-          <w:szCs w:val="18"/>
-        </w:rPr>
-        <w:br/>
-      </w:r>
-      <w:r>
-        <w:rPr>
-          <w:rFonts w:ascii="Arial" w:eastAsia="Times New Roman" w:hAnsi="Arial" w:cs="Arial"/>
-          <w:color w:val="262626"/>
-          <w:sz w:val="18"/>
-          <w:szCs w:val="18"/>
-        </w:rPr>
-        <w:object w:dxaOrig="405" w:dyaOrig="360">
-          <v:shape id="_x0000_i1185" type="#_x0000_t75" style="width:20.25pt;height:18pt" o:ole="">
-            <v:imagedata r:id="rId14" o:title=""/>
-          </v:shape>
-          <w:control r:id="rId37" w:name="DefaultOcxName31" w:shapeid="_x0000_i1185"/>
-        </w:object>
-      </w:r>
-      <w:r>
-        <w:rPr>
-          <w:rFonts w:ascii="Arial" w:eastAsia="Times New Roman" w:hAnsi="Arial" w:cs="Arial"/>
-          <w:color w:val="262626"/>
-          <w:sz w:val="18"/>
-          <w:szCs w:val="18"/>
-        </w:rPr>
-        <w:t>Rizal - data list detail pengajuan barang </w:t>
-      </w:r>
-      <w:r>
-        <w:rPr>
-          <w:rFonts w:ascii="Arial" w:eastAsia="Times New Roman" w:hAnsi="Arial" w:cs="Arial"/>
-          <w:color w:val="262626"/>
-          <w:sz w:val="18"/>
-          <w:szCs w:val="18"/>
-        </w:rPr>
-        <w:br/>
-      </w:r>
-      <w:r>
-        <w:rPr>
-          <w:rFonts w:ascii="Arial" w:eastAsia="Times New Roman" w:hAnsi="Arial" w:cs="Arial"/>
-          <w:color w:val="262626"/>
-          <w:sz w:val="18"/>
-          <w:szCs w:val="18"/>
-        </w:rPr>
-        <w:object w:dxaOrig="405" w:dyaOrig="360">
-          <v:shape id="_x0000_i1188" type="#_x0000_t75" style="width:20.25pt;height:18pt" o:ole="">
-            <v:imagedata r:id="rId4" o:title=""/>
-          </v:shape>
-          <w:control r:id="rId38" w:name="DefaultOcxName32" w:shapeid="_x0000_i1188"/>
+            <v:imagedata r:id="rId4" o:title=""/>
+          </v:shape>
+          <w:control r:id="rId38" w:name="DefaultOcxName32" w:shapeid="_x0000_i1201"/>
         </w:object>
       </w:r>
       <w:r>

</xml_diff>